<commit_message>
wrote some smart objectives
</commit_message>
<xml_diff>
--- a/NEA Analysis.docx
+++ b/NEA Analysis.docx
@@ -228,6 +228,21 @@
     <w:p>
       <w:pPr>
         <w:rPr>
+          <w:sz w:val="28"/>
+          <w:szCs w:val="28"/>
+        </w:rPr>
+      </w:pPr>
+      <w:r>
+        <w:rPr>
+          <w:sz w:val="28"/>
+          <w:szCs w:val="28"/>
+        </w:rPr>
+        <w:t xml:space="preserve">The current system is a website called physicsclassroom.com. It has limited functionality with little components. The only components that the website offers is a battery, wires, lamp, resistor </w:t>
+      </w:r>
+    </w:p>
+    <w:p>
+      <w:pPr>
+        <w:rPr>
           <w:sz w:val="32"/>
           <w:szCs w:val="32"/>
           <w:u w:val="single"/>
@@ -324,6 +339,7 @@
           <w:szCs w:val="32"/>
           <w:u w:val="single"/>
         </w:rPr>
+        <w:lastRenderedPageBreak/>
         <w:t>Questionnaire</w:t>
       </w:r>
     </w:p>
@@ -390,7 +406,6 @@
           <w:sz w:val="28"/>
           <w:szCs w:val="28"/>
         </w:rPr>
-        <w:lastRenderedPageBreak/>
         <w:t>Is there any problems you have with the current systems?</w:t>
       </w:r>
     </w:p>
@@ -457,19 +472,205 @@
     <w:p>
       <w:pPr>
         <w:rPr>
-          <w:sz w:val="28"/>
-          <w:szCs w:val="28"/>
-        </w:rPr>
-      </w:pPr>
-    </w:p>
-    <w:p>
-      <w:pPr>
-        <w:rPr>
-          <w:sz w:val="24"/>
-          <w:szCs w:val="24"/>
-          <w:u w:val="single"/>
-        </w:rPr>
-      </w:pPr>
+          <w:sz w:val="32"/>
+          <w:szCs w:val="32"/>
+          <w:u w:val="single"/>
+        </w:rPr>
+      </w:pPr>
+      <w:r>
+        <w:rPr>
+          <w:sz w:val="32"/>
+          <w:szCs w:val="32"/>
+          <w:u w:val="single"/>
+        </w:rPr>
+        <w:t>Smart objectives</w:t>
+      </w:r>
+    </w:p>
+    <w:p>
+      <w:pPr>
+        <w:rPr>
+          <w:sz w:val="28"/>
+          <w:szCs w:val="28"/>
+        </w:rPr>
+      </w:pPr>
+      <w:r>
+        <w:rPr>
+          <w:sz w:val="28"/>
+          <w:szCs w:val="28"/>
+        </w:rPr>
+        <w:t>The website should have a sign in page.</w:t>
+      </w:r>
+    </w:p>
+    <w:p>
+      <w:pPr>
+        <w:rPr>
+          <w:sz w:val="28"/>
+          <w:szCs w:val="28"/>
+        </w:rPr>
+      </w:pPr>
+      <w:r>
+        <w:rPr>
+          <w:sz w:val="28"/>
+          <w:szCs w:val="28"/>
+        </w:rPr>
+        <w:t>The sign up for the website should have a unique username, an email, and a password.</w:t>
+      </w:r>
+    </w:p>
+    <w:p>
+      <w:pPr>
+        <w:rPr>
+          <w:sz w:val="28"/>
+          <w:szCs w:val="28"/>
+        </w:rPr>
+      </w:pPr>
+      <w:r>
+        <w:rPr>
+          <w:sz w:val="28"/>
+          <w:szCs w:val="28"/>
+        </w:rPr>
+        <w:t>The password should have a capital letter, numbers and a special character with a length of at least 8</w:t>
+      </w:r>
+    </w:p>
+    <w:p>
+      <w:pPr>
+        <w:rPr>
+          <w:sz w:val="28"/>
+          <w:szCs w:val="28"/>
+        </w:rPr>
+      </w:pPr>
+      <w:r>
+        <w:rPr>
+          <w:sz w:val="28"/>
+          <w:szCs w:val="28"/>
+        </w:rPr>
+        <w:t>The user should be able to drag and drop different components onto a circuit grid.</w:t>
+      </w:r>
+    </w:p>
+    <w:p>
+      <w:pPr>
+        <w:rPr>
+          <w:sz w:val="28"/>
+          <w:szCs w:val="28"/>
+        </w:rPr>
+      </w:pPr>
+      <w:r>
+        <w:rPr>
+          <w:sz w:val="28"/>
+          <w:szCs w:val="28"/>
+        </w:rPr>
+        <w:t xml:space="preserve">Basic components that should be added </w:t>
+      </w:r>
+      <w:r>
+        <w:rPr>
+          <w:sz w:val="28"/>
+          <w:szCs w:val="28"/>
+        </w:rPr>
+        <w:t>are:</w:t>
+      </w:r>
+      <w:r>
+        <w:rPr>
+          <w:sz w:val="28"/>
+          <w:szCs w:val="28"/>
+        </w:rPr>
+        <w:t xml:space="preserve"> a variable resistor, a filament lightbulb, a cell, a battery, a wire, a voltmeter, and ammeter, a switch</w:t>
+      </w:r>
+    </w:p>
+    <w:p>
+      <w:pPr>
+        <w:rPr>
+          <w:sz w:val="28"/>
+          <w:szCs w:val="28"/>
+        </w:rPr>
+      </w:pPr>
+      <w:r>
+        <w:rPr>
+          <w:sz w:val="28"/>
+          <w:szCs w:val="28"/>
+        </w:rPr>
+        <w:t>Advanced components to be added if there is time: thermistor, capacitor</w:t>
+      </w:r>
+      <w:r>
+        <w:rPr>
+          <w:sz w:val="28"/>
+          <w:szCs w:val="28"/>
+        </w:rPr>
+        <w:t>, diode, LED, fuse, LDR, inductor</w:t>
+      </w:r>
+    </w:p>
+    <w:p>
+      <w:pPr>
+        <w:rPr>
+          <w:sz w:val="28"/>
+          <w:szCs w:val="28"/>
+        </w:rPr>
+      </w:pPr>
+      <w:r>
+        <w:rPr>
+          <w:sz w:val="28"/>
+          <w:szCs w:val="28"/>
+        </w:rPr>
+        <w:t>The user once signed in should be able to save their favourite circuits to their account to be pulled up later.</w:t>
+      </w:r>
+    </w:p>
+    <w:p>
+      <w:pPr>
+        <w:rPr>
+          <w:sz w:val="28"/>
+          <w:szCs w:val="28"/>
+        </w:rPr>
+      </w:pPr>
+      <w:r>
+        <w:rPr>
+          <w:sz w:val="28"/>
+          <w:szCs w:val="28"/>
+        </w:rPr>
+        <w:t>The users email should be verified upon sign in.</w:t>
+      </w:r>
+    </w:p>
+    <w:p>
+      <w:pPr>
+        <w:rPr>
+          <w:sz w:val="28"/>
+          <w:szCs w:val="28"/>
+        </w:rPr>
+      </w:pPr>
+      <w:r>
+        <w:rPr>
+          <w:sz w:val="28"/>
+          <w:szCs w:val="28"/>
+        </w:rPr>
+        <w:t>The user should not be required to sign in in order to use the website.</w:t>
+      </w:r>
+    </w:p>
+    <w:p>
+      <w:pPr>
+        <w:rPr>
+          <w:sz w:val="28"/>
+          <w:szCs w:val="28"/>
+        </w:rPr>
+      </w:pPr>
+      <w:r>
+        <w:rPr>
+          <w:sz w:val="28"/>
+          <w:szCs w:val="28"/>
+        </w:rPr>
+        <w:t>The ammeter and voltmeter should be able to show the voltage and current at any point during the circuit</w:t>
+      </w:r>
+    </w:p>
+    <w:p>
+      <w:pPr>
+        <w:rPr>
+          <w:sz w:val="28"/>
+          <w:szCs w:val="28"/>
+        </w:rPr>
+      </w:pPr>
+      <w:r>
+        <w:rPr>
+          <w:sz w:val="28"/>
+          <w:szCs w:val="28"/>
+        </w:rPr>
+        <w:t>The user should be able to see the iv characteristics of different components in a visually intuitive way.</w:t>
+      </w:r>
     </w:p>
     <w:sectPr>
       <w:pgSz w:w="11906" w:h="16838"/>

</xml_diff>

<commit_message>
analysis worked on a bit
</commit_message>
<xml_diff>
--- a/NEA Analysis.docx
+++ b/NEA Analysis.docx
@@ -83,7 +83,23 @@
           <w:sz w:val="28"/>
           <w:szCs w:val="28"/>
         </w:rPr>
-        <w:t>offers a wide range of courses, there most popular of which is A levels for post 16 students. They are an award-winning college with many on site facilities located in the city centre of Exeter. Students from all across Devon enrol at Exeter College, subsequently Exeter College educates 10000+ students for any academic year.</w:t>
+        <w:t xml:space="preserve">offers a wide range of courses, there most popular of which is A levels for post 16 students. They are an award-winning college with many on site facilities located in the city centre of Exeter. Students from </w:t>
+      </w:r>
+      <w:proofErr w:type="gramStart"/>
+      <w:r>
+        <w:rPr>
+          <w:sz w:val="28"/>
+          <w:szCs w:val="28"/>
+        </w:rPr>
+        <w:t>all across</w:t>
+      </w:r>
+      <w:proofErr w:type="gramEnd"/>
+      <w:r>
+        <w:rPr>
+          <w:sz w:val="28"/>
+          <w:szCs w:val="28"/>
+        </w:rPr>
+        <w:t xml:space="preserve"> Devon enrol at Exeter College, subsequently Exeter College educates 10000+ students for any academic year.</w:t>
       </w:r>
     </w:p>
     <w:p>
@@ -141,7 +157,23 @@
           <w:sz w:val="28"/>
           <w:szCs w:val="28"/>
         </w:rPr>
-        <w:t>Pino is one of the A level physics teachers at Exeter College and wants a visually interactive tool to help make teaching the electricity topic more intuitive for her students.</w:t>
+        <w:t xml:space="preserve">Pino is one of the A </w:t>
+      </w:r>
+      <w:proofErr w:type="gramStart"/>
+      <w:r>
+        <w:rPr>
+          <w:sz w:val="28"/>
+          <w:szCs w:val="28"/>
+        </w:rPr>
+        <w:t>level</w:t>
+      </w:r>
+      <w:proofErr w:type="gramEnd"/>
+      <w:r>
+        <w:rPr>
+          <w:sz w:val="28"/>
+          <w:szCs w:val="28"/>
+        </w:rPr>
+        <w:t xml:space="preserve"> physics teachers at Exeter College and wants a visually interactive tool to help make teaching the electricity topic more intuitive for her students.</w:t>
       </w:r>
     </w:p>
     <w:p>
@@ -237,7 +269,23 @@
           <w:sz w:val="28"/>
           <w:szCs w:val="28"/>
         </w:rPr>
-        <w:t xml:space="preserve">The current system is a website called physicsclassroom.com. It has limited functionality with little components. The only components that the website offers is a battery, wires, lamp, resistor </w:t>
+        <w:t xml:space="preserve">The current system is a website called physicsclassroom.com. It has limited functionality with little components. The only components that the website offers </w:t>
+      </w:r>
+      <w:proofErr w:type="gramStart"/>
+      <w:r>
+        <w:rPr>
+          <w:sz w:val="28"/>
+          <w:szCs w:val="28"/>
+        </w:rPr>
+        <w:t>is</w:t>
+      </w:r>
+      <w:proofErr w:type="gramEnd"/>
+      <w:r>
+        <w:rPr>
+          <w:sz w:val="28"/>
+          <w:szCs w:val="28"/>
+        </w:rPr>
+        <w:t xml:space="preserve"> a battery, wires, lamp, resistor </w:t>
       </w:r>
     </w:p>
     <w:p>
@@ -370,7 +418,23 @@
           <w:sz w:val="28"/>
           <w:szCs w:val="28"/>
         </w:rPr>
-        <w:t>If so is there any</w:t>
+        <w:t xml:space="preserve">If </w:t>
+      </w:r>
+      <w:proofErr w:type="gramStart"/>
+      <w:r>
+        <w:rPr>
+          <w:sz w:val="28"/>
+          <w:szCs w:val="28"/>
+        </w:rPr>
+        <w:t>so</w:t>
+      </w:r>
+      <w:proofErr w:type="gramEnd"/>
+      <w:r>
+        <w:rPr>
+          <w:sz w:val="28"/>
+          <w:szCs w:val="28"/>
+        </w:rPr>
+        <w:t xml:space="preserve"> is there any</w:t>
       </w:r>
       <w:r>
         <w:rPr>
@@ -406,22 +470,106 @@
           <w:sz w:val="28"/>
           <w:szCs w:val="28"/>
         </w:rPr>
-        <w:t>Is there any problems you have with the current systems?</w:t>
-      </w:r>
-    </w:p>
-    <w:p>
-      <w:pPr>
-        <w:rPr>
-          <w:sz w:val="28"/>
-          <w:szCs w:val="28"/>
-        </w:rPr>
-      </w:pPr>
-      <w:r>
-        <w:rPr>
-          <w:sz w:val="28"/>
-          <w:szCs w:val="28"/>
-        </w:rPr>
-        <w:t>What is the most important features you want in order to help your students?</w:t>
+        <w:t>What does the current system do well?</w:t>
+      </w:r>
+    </w:p>
+    <w:p>
+      <w:pPr>
+        <w:rPr>
+          <w:sz w:val="28"/>
+          <w:szCs w:val="28"/>
+        </w:rPr>
+      </w:pPr>
+      <w:proofErr w:type="gramStart"/>
+      <w:r>
+        <w:rPr>
+          <w:sz w:val="28"/>
+          <w:szCs w:val="28"/>
+        </w:rPr>
+        <w:t>Is</w:t>
+      </w:r>
+      <w:proofErr w:type="gramEnd"/>
+      <w:r>
+        <w:rPr>
+          <w:sz w:val="28"/>
+          <w:szCs w:val="28"/>
+        </w:rPr>
+        <w:t xml:space="preserve"> there any problems you have with the current systems?</w:t>
+      </w:r>
+    </w:p>
+    <w:p>
+      <w:pPr>
+        <w:rPr>
+          <w:sz w:val="28"/>
+          <w:szCs w:val="28"/>
+        </w:rPr>
+      </w:pPr>
+      <w:r>
+        <w:rPr>
+          <w:sz w:val="28"/>
+          <w:szCs w:val="28"/>
+        </w:rPr>
+        <w:t>What are the solutions to these problems?</w:t>
+      </w:r>
+    </w:p>
+    <w:p>
+      <w:pPr>
+        <w:rPr>
+          <w:sz w:val="28"/>
+          <w:szCs w:val="28"/>
+        </w:rPr>
+      </w:pPr>
+      <w:r>
+        <w:rPr>
+          <w:sz w:val="28"/>
+          <w:szCs w:val="28"/>
+        </w:rPr>
+        <w:t xml:space="preserve">What </w:t>
+      </w:r>
+      <w:proofErr w:type="gramStart"/>
+      <w:r>
+        <w:rPr>
+          <w:sz w:val="28"/>
+          <w:szCs w:val="28"/>
+        </w:rPr>
+        <w:t>is</w:t>
+      </w:r>
+      <w:proofErr w:type="gramEnd"/>
+      <w:r>
+        <w:rPr>
+          <w:sz w:val="28"/>
+          <w:szCs w:val="28"/>
+        </w:rPr>
+        <w:t xml:space="preserve"> the most important features you wan</w:t>
+      </w:r>
+      <w:r>
+        <w:rPr>
+          <w:sz w:val="28"/>
+          <w:szCs w:val="28"/>
+        </w:rPr>
+        <w:t>t</w:t>
+      </w:r>
+      <w:r>
+        <w:rPr>
+          <w:sz w:val="28"/>
+          <w:szCs w:val="28"/>
+        </w:rPr>
+        <w:t>?</w:t>
+      </w:r>
+    </w:p>
+    <w:p>
+      <w:pPr>
+        <w:rPr>
+          <w:sz w:val="28"/>
+          <w:szCs w:val="28"/>
+        </w:rPr>
+      </w:pPr>
+      <w:r>
+        <w:rPr>
+          <w:sz w:val="28"/>
+          <w:szCs w:val="28"/>
+        </w:rPr>
+        <w:t>Are there any processes or calculations needing to be done?</w:t>
       </w:r>
     </w:p>
     <w:p>
@@ -488,6 +636,11 @@
     </w:p>
     <w:p>
       <w:pPr>
+        <w:pStyle w:val="ListParagraph"/>
+        <w:numPr>
+          <w:ilvl w:val="0"/>
+          <w:numId w:val="2"/>
+        </w:numPr>
         <w:rPr>
           <w:sz w:val="28"/>
           <w:szCs w:val="28"/>
@@ -503,6 +656,11 @@
     </w:p>
     <w:p>
       <w:pPr>
+        <w:pStyle w:val="ListParagraph"/>
+        <w:numPr>
+          <w:ilvl w:val="1"/>
+          <w:numId w:val="2"/>
+        </w:numPr>
         <w:rPr>
           <w:sz w:val="28"/>
           <w:szCs w:val="28"/>
@@ -518,6 +676,11 @@
     </w:p>
     <w:p>
       <w:pPr>
+        <w:pStyle w:val="ListParagraph"/>
+        <w:numPr>
+          <w:ilvl w:val="1"/>
+          <w:numId w:val="2"/>
+        </w:numPr>
         <w:rPr>
           <w:sz w:val="28"/>
           <w:szCs w:val="28"/>
@@ -533,6 +696,11 @@
     </w:p>
     <w:p>
       <w:pPr>
+        <w:pStyle w:val="ListParagraph"/>
+        <w:numPr>
+          <w:ilvl w:val="0"/>
+          <w:numId w:val="2"/>
+        </w:numPr>
         <w:rPr>
           <w:sz w:val="28"/>
           <w:szCs w:val="28"/>
@@ -548,6 +716,11 @@
     </w:p>
     <w:p>
       <w:pPr>
+        <w:pStyle w:val="ListParagraph"/>
+        <w:numPr>
+          <w:ilvl w:val="0"/>
+          <w:numId w:val="2"/>
+        </w:numPr>
         <w:rPr>
           <w:sz w:val="28"/>
           <w:szCs w:val="28"/>
@@ -560,6 +733,7 @@
         </w:rPr>
         <w:t xml:space="preserve">Basic components that should be added </w:t>
       </w:r>
+      <w:proofErr w:type="gramStart"/>
       <w:r>
         <w:rPr>
           <w:sz w:val="28"/>
@@ -567,6 +741,7 @@
         </w:rPr>
         <w:t>are:</w:t>
       </w:r>
+      <w:proofErr w:type="gramEnd"/>
       <w:r>
         <w:rPr>
           <w:sz w:val="28"/>
@@ -577,6 +752,11 @@
     </w:p>
     <w:p>
       <w:pPr>
+        <w:pStyle w:val="ListParagraph"/>
+        <w:numPr>
+          <w:ilvl w:val="0"/>
+          <w:numId w:val="2"/>
+        </w:numPr>
         <w:rPr>
           <w:sz w:val="28"/>
           <w:szCs w:val="28"/>
@@ -599,6 +779,11 @@
     </w:p>
     <w:p>
       <w:pPr>
+        <w:pStyle w:val="ListParagraph"/>
+        <w:numPr>
+          <w:ilvl w:val="0"/>
+          <w:numId w:val="2"/>
+        </w:numPr>
         <w:rPr>
           <w:sz w:val="28"/>
           <w:szCs w:val="28"/>
@@ -614,21 +799,47 @@
     </w:p>
     <w:p>
       <w:pPr>
-        <w:rPr>
-          <w:sz w:val="28"/>
-          <w:szCs w:val="28"/>
-        </w:rPr>
-      </w:pPr>
-      <w:r>
-        <w:rPr>
-          <w:sz w:val="28"/>
-          <w:szCs w:val="28"/>
-        </w:rPr>
-        <w:t>The users email should be verified upon sign in.</w:t>
-      </w:r>
-    </w:p>
-    <w:p>
-      <w:pPr>
+        <w:pStyle w:val="ListParagraph"/>
+        <w:numPr>
+          <w:ilvl w:val="0"/>
+          <w:numId w:val="2"/>
+        </w:numPr>
+        <w:rPr>
+          <w:sz w:val="28"/>
+          <w:szCs w:val="28"/>
+        </w:rPr>
+      </w:pPr>
+      <w:r>
+        <w:rPr>
+          <w:sz w:val="28"/>
+          <w:szCs w:val="28"/>
+        </w:rPr>
+        <w:t xml:space="preserve">The </w:t>
+      </w:r>
+      <w:proofErr w:type="gramStart"/>
+      <w:r>
+        <w:rPr>
+          <w:sz w:val="28"/>
+          <w:szCs w:val="28"/>
+        </w:rPr>
+        <w:t>users</w:t>
+      </w:r>
+      <w:proofErr w:type="gramEnd"/>
+      <w:r>
+        <w:rPr>
+          <w:sz w:val="28"/>
+          <w:szCs w:val="28"/>
+        </w:rPr>
+        <w:t xml:space="preserve"> email should be verified upon sign in.</w:t>
+      </w:r>
+    </w:p>
+    <w:p>
+      <w:pPr>
+        <w:pStyle w:val="ListParagraph"/>
+        <w:numPr>
+          <w:ilvl w:val="0"/>
+          <w:numId w:val="2"/>
+        </w:numPr>
         <w:rPr>
           <w:sz w:val="28"/>
           <w:szCs w:val="28"/>
@@ -644,6 +855,11 @@
     </w:p>
     <w:p>
       <w:pPr>
+        <w:pStyle w:val="ListParagraph"/>
+        <w:numPr>
+          <w:ilvl w:val="0"/>
+          <w:numId w:val="2"/>
+        </w:numPr>
         <w:rPr>
           <w:sz w:val="28"/>
           <w:szCs w:val="28"/>
@@ -659,6 +875,11 @@
     </w:p>
     <w:p>
       <w:pPr>
+        <w:pStyle w:val="ListParagraph"/>
+        <w:numPr>
+          <w:ilvl w:val="0"/>
+          <w:numId w:val="2"/>
+        </w:numPr>
         <w:rPr>
           <w:sz w:val="28"/>
           <w:szCs w:val="28"/>
@@ -680,6 +901,189 @@
     </w:sectPr>
   </w:body>
 </w:document>
+</file>
+
+<file path=word/numbering.xml><?xml version="1.0" encoding="utf-8"?>
+<w:numbering xmlns:wpc="http://schemas.microsoft.com/office/word/2010/wordprocessingCanvas" xmlns:cx="http://schemas.microsoft.com/office/drawing/2014/chartex" xmlns:cx1="http://schemas.microsoft.com/office/drawing/2015/9/8/chartex" xmlns:cx2="http://schemas.microsoft.com/office/drawing/2015/10/21/chartex" xmlns:cx3="http://schemas.microsoft.com/office/drawing/2016/5/9/chartex" xmlns:cx4="http://schemas.microsoft.com/office/drawing/2016/5/10/chartex" xmlns:cx5="http://schemas.microsoft.com/office/drawing/2016/5/11/chartex" xmlns:cx6="http://schemas.microsoft.com/office/drawing/2016/5/12/chartex" xmlns:cx7="http://schemas.microsoft.com/office/drawing/2016/5/13/chartex" xmlns:cx8="http://schemas.microsoft.com/office/drawing/2016/5/14/chartex" xmlns:mc="http://schemas.openxmlformats.org/markup-compatibility/2006" xmlns:aink="http://schemas.microsoft.com/office/drawing/2016/ink" xmlns:am3d="http://schemas.microsoft.com/office/drawing/2017/model3d" xmlns:o="urn:schemas-microsoft-com:office:office" xmlns:r="http://schemas.openxmlformats.org/officeDocument/2006/relationships" xmlns:m="http://schemas.openxmlformats.org/officeDocument/2006/math" xmlns:v="urn:schemas-microsoft-com:vml" xmlns:wp14="http://schemas.microsoft.com/office/word/2010/wordprocessingDrawing" xmlns:wp="http://schemas.openxmlformats.org/drawingml/2006/wordprocessingDrawing" xmlns:w10="urn:schemas-microsoft-com:office:word" xmlns:w="http://schemas.openxmlformats.org/wordprocessingml/2006/main" xmlns:w14="http://schemas.microsoft.com/office/word/2010/wordml" xmlns:w15="http://schemas.microsoft.com/office/word/2012/wordml" xmlns:w16cex="http://schemas.microsoft.com/office/word/2018/wordml/cex" xmlns:w16cid="http://schemas.microsoft.com/office/word/2016/wordml/cid" xmlns:w16="http://schemas.microsoft.com/office/word/2018/wordml" xmlns:w16sdtdh="http://schemas.microsoft.com/office/word/2020/wordml/sdtdatahash" xmlns:w16se="http://schemas.microsoft.com/office/word/2015/wordml/symex" xmlns:wpg="http://schemas.microsoft.com/office/word/2010/wordprocessingGroup" xmlns:wpi="http://schemas.microsoft.com/office/word/2010/wordprocessingInk" xmlns:wne="http://schemas.microsoft.com/office/word/2006/wordml" xmlns:wps="http://schemas.microsoft.com/office/word/2010/wordprocessingShape" mc:Ignorable="w14 w15 w16se w16cid w16 w16cex w16sdtdh wp14">
+  <w:abstractNum w:abstractNumId="0" w15:restartNumberingAfterBreak="0">
+    <w:nsid w:val="63737B76"/>
+    <w:multiLevelType w:val="multilevel"/>
+    <w:tmpl w:val="0809001F"/>
+    <w:lvl w:ilvl="0">
+      <w:start w:val="1"/>
+      <w:numFmt w:val="decimal"/>
+      <w:lvlText w:val="%1."/>
+      <w:lvlJc w:val="left"/>
+      <w:pPr>
+        <w:ind w:left="360" w:hanging="360"/>
+      </w:pPr>
+    </w:lvl>
+    <w:lvl w:ilvl="1">
+      <w:start w:val="1"/>
+      <w:numFmt w:val="decimal"/>
+      <w:lvlText w:val="%1.%2."/>
+      <w:lvlJc w:val="left"/>
+      <w:pPr>
+        <w:ind w:left="792" w:hanging="432"/>
+      </w:pPr>
+    </w:lvl>
+    <w:lvl w:ilvl="2">
+      <w:start w:val="1"/>
+      <w:numFmt w:val="decimal"/>
+      <w:lvlText w:val="%1.%2.%3."/>
+      <w:lvlJc w:val="left"/>
+      <w:pPr>
+        <w:ind w:left="1224" w:hanging="504"/>
+      </w:pPr>
+    </w:lvl>
+    <w:lvl w:ilvl="3">
+      <w:start w:val="1"/>
+      <w:numFmt w:val="decimal"/>
+      <w:lvlText w:val="%1.%2.%3.%4."/>
+      <w:lvlJc w:val="left"/>
+      <w:pPr>
+        <w:ind w:left="1728" w:hanging="648"/>
+      </w:pPr>
+    </w:lvl>
+    <w:lvl w:ilvl="4">
+      <w:start w:val="1"/>
+      <w:numFmt w:val="decimal"/>
+      <w:lvlText w:val="%1.%2.%3.%4.%5."/>
+      <w:lvlJc w:val="left"/>
+      <w:pPr>
+        <w:ind w:left="2232" w:hanging="792"/>
+      </w:pPr>
+    </w:lvl>
+    <w:lvl w:ilvl="5">
+      <w:start w:val="1"/>
+      <w:numFmt w:val="decimal"/>
+      <w:lvlText w:val="%1.%2.%3.%4.%5.%6."/>
+      <w:lvlJc w:val="left"/>
+      <w:pPr>
+        <w:ind w:left="2736" w:hanging="936"/>
+      </w:pPr>
+    </w:lvl>
+    <w:lvl w:ilvl="6">
+      <w:start w:val="1"/>
+      <w:numFmt w:val="decimal"/>
+      <w:lvlText w:val="%1.%2.%3.%4.%5.%6.%7."/>
+      <w:lvlJc w:val="left"/>
+      <w:pPr>
+        <w:ind w:left="3240" w:hanging="1080"/>
+      </w:pPr>
+    </w:lvl>
+    <w:lvl w:ilvl="7">
+      <w:start w:val="1"/>
+      <w:numFmt w:val="decimal"/>
+      <w:lvlText w:val="%1.%2.%3.%4.%5.%6.%7.%8."/>
+      <w:lvlJc w:val="left"/>
+      <w:pPr>
+        <w:ind w:left="3744" w:hanging="1224"/>
+      </w:pPr>
+    </w:lvl>
+    <w:lvl w:ilvl="8">
+      <w:start w:val="1"/>
+      <w:numFmt w:val="decimal"/>
+      <w:lvlText w:val="%1.%2.%3.%4.%5.%6.%7.%8.%9."/>
+      <w:lvlJc w:val="left"/>
+      <w:pPr>
+        <w:ind w:left="4320" w:hanging="1440"/>
+      </w:pPr>
+    </w:lvl>
+  </w:abstractNum>
+  <w:abstractNum w:abstractNumId="1" w15:restartNumberingAfterBreak="0">
+    <w:nsid w:val="7C867E8E"/>
+    <w:multiLevelType w:val="multilevel"/>
+    <w:tmpl w:val="0809001F"/>
+    <w:lvl w:ilvl="0">
+      <w:start w:val="1"/>
+      <w:numFmt w:val="decimal"/>
+      <w:lvlText w:val="%1."/>
+      <w:lvlJc w:val="left"/>
+      <w:pPr>
+        <w:ind w:left="360" w:hanging="360"/>
+      </w:pPr>
+    </w:lvl>
+    <w:lvl w:ilvl="1">
+      <w:start w:val="1"/>
+      <w:numFmt w:val="decimal"/>
+      <w:lvlText w:val="%1.%2."/>
+      <w:lvlJc w:val="left"/>
+      <w:pPr>
+        <w:ind w:left="792" w:hanging="432"/>
+      </w:pPr>
+    </w:lvl>
+    <w:lvl w:ilvl="2">
+      <w:start w:val="1"/>
+      <w:numFmt w:val="decimal"/>
+      <w:lvlText w:val="%1.%2.%3."/>
+      <w:lvlJc w:val="left"/>
+      <w:pPr>
+        <w:ind w:left="1224" w:hanging="504"/>
+      </w:pPr>
+    </w:lvl>
+    <w:lvl w:ilvl="3">
+      <w:start w:val="1"/>
+      <w:numFmt w:val="decimal"/>
+      <w:lvlText w:val="%1.%2.%3.%4."/>
+      <w:lvlJc w:val="left"/>
+      <w:pPr>
+        <w:ind w:left="1728" w:hanging="648"/>
+      </w:pPr>
+    </w:lvl>
+    <w:lvl w:ilvl="4">
+      <w:start w:val="1"/>
+      <w:numFmt w:val="decimal"/>
+      <w:lvlText w:val="%1.%2.%3.%4.%5."/>
+      <w:lvlJc w:val="left"/>
+      <w:pPr>
+        <w:ind w:left="2232" w:hanging="792"/>
+      </w:pPr>
+    </w:lvl>
+    <w:lvl w:ilvl="5">
+      <w:start w:val="1"/>
+      <w:numFmt w:val="decimal"/>
+      <w:lvlText w:val="%1.%2.%3.%4.%5.%6."/>
+      <w:lvlJc w:val="left"/>
+      <w:pPr>
+        <w:ind w:left="2736" w:hanging="936"/>
+      </w:pPr>
+    </w:lvl>
+    <w:lvl w:ilvl="6">
+      <w:start w:val="1"/>
+      <w:numFmt w:val="decimal"/>
+      <w:lvlText w:val="%1.%2.%3.%4.%5.%6.%7."/>
+      <w:lvlJc w:val="left"/>
+      <w:pPr>
+        <w:ind w:left="3240" w:hanging="1080"/>
+      </w:pPr>
+    </w:lvl>
+    <w:lvl w:ilvl="7">
+      <w:start w:val="1"/>
+      <w:numFmt w:val="decimal"/>
+      <w:lvlText w:val="%1.%2.%3.%4.%5.%6.%7.%8."/>
+      <w:lvlJc w:val="left"/>
+      <w:pPr>
+        <w:ind w:left="3744" w:hanging="1224"/>
+      </w:pPr>
+    </w:lvl>
+    <w:lvl w:ilvl="8">
+      <w:start w:val="1"/>
+      <w:numFmt w:val="decimal"/>
+      <w:lvlText w:val="%1.%2.%3.%4.%5.%6.%7.%8.%9."/>
+      <w:lvlJc w:val="left"/>
+      <w:pPr>
+        <w:ind w:left="4320" w:hanging="1440"/>
+      </w:pPr>
+    </w:lvl>
+  </w:abstractNum>
+  <w:num w:numId="1">
+    <w:abstractNumId w:val="0"/>
+  </w:num>
+  <w:num w:numId="2">
+    <w:abstractNumId w:val="1"/>
+  </w:num>
+</w:numbering>
 </file>
 
 <file path=word/styles.xml><?xml version="1.0" encoding="utf-8"?>
@@ -1108,6 +1512,17 @@
     <w:semiHidden/>
     <w:unhideWhenUsed/>
   </w:style>
+  <w:style w:type="paragraph" w:styleId="ListParagraph">
+    <w:name w:val="List Paragraph"/>
+    <w:basedOn w:val="Normal"/>
+    <w:uiPriority w:val="34"/>
+    <w:qFormat/>
+    <w:rsid w:val="00AF5345"/>
+    <w:pPr>
+      <w:ind w:left="720"/>
+      <w:contextualSpacing/>
+    </w:pPr>
+  </w:style>
 </w:styles>
 </file>
 

</xml_diff>